<commit_message>
Update Algoritmul de găsire de drum LPA DOLETE ANTON.docx
</commit_message>
<xml_diff>
--- a/side/IAR/Algoritmul de găsire de drum LPA DOLETE ANTON.docx
+++ b/side/IAR/Algoritmul de găsire de drum LPA DOLETE ANTON.docx
@@ -13,7 +13,7 @@
     </w:p>
     <w:p>
       <w:pPr>
-        <w:pStyle w:val="Heading1"/>
+        <w:pStyle w:val="Titlu1"/>
         <w:rPr>
           <w:b/>
           <w:bCs/>
@@ -39,11 +39,32 @@
           <w:lang w:val="ro-RO"/>
         </w:rPr>
       </w:pPr>
-      <w:r>
-        <w:rPr>
-          <w:lang w:val="ro-RO"/>
-        </w:rPr>
-        <w:t>Dolete Anton, GRUPA 411-EIA</w:t>
+      <w:proofErr w:type="spellStart"/>
+      <w:r>
+        <w:rPr>
+          <w:lang w:val="ro-RO"/>
+        </w:rPr>
+        <w:t>Dolete</w:t>
+      </w:r>
+      <w:proofErr w:type="spellEnd"/>
+      <w:r>
+        <w:rPr>
+          <w:lang w:val="ro-RO"/>
+        </w:rPr>
+        <w:t xml:space="preserve"> Anton, GRUPA 411-EIA</w:t>
+      </w:r>
+    </w:p>
+    <w:p>
+      <w:pPr>
+        <w:rPr>
+          <w:lang w:val="ro-RO"/>
+        </w:rPr>
+      </w:pPr>
+      <w:r>
+        <w:rPr>
+          <w:lang w:val="ro-RO"/>
+        </w:rPr>
+        <w:t xml:space="preserve">Tema nr. 8 </w:t>
       </w:r>
     </w:p>
     <w:p>
@@ -128,7 +149,7 @@
     </w:p>
     <w:p>
       <w:pPr>
-        <w:pStyle w:val="Heading2"/>
+        <w:pStyle w:val="Titlu2"/>
         <w:rPr>
           <w:i/>
           <w:iCs/>
@@ -299,15 +320,15 @@
     </w:p>
     <w:p>
       <w:pPr>
-        <w:pStyle w:val="Heading2"/>
-        <w:rPr>
-          <w:lang w:val="ro-RO"/>
-        </w:rPr>
-      </w:pPr>
-    </w:p>
-    <w:p>
-      <w:pPr>
-        <w:pStyle w:val="Heading2"/>
+        <w:pStyle w:val="Titlu2"/>
+        <w:rPr>
+          <w:lang w:val="ro-RO"/>
+        </w:rPr>
+      </w:pPr>
+    </w:p>
+    <w:p>
+      <w:pPr>
+        <w:pStyle w:val="Titlu2"/>
         <w:rPr>
           <w:i/>
           <w:iCs/>
@@ -581,6 +602,7 @@
           <w:noProof/>
           <w:sz w:val="28"/>
         </w:rPr>
+        <w:lastRenderedPageBreak/>
         <w:drawing>
           <wp:inline distT="0" distB="0" distL="0" distR="0" wp14:anchorId="296281D9" wp14:editId="431C256B">
             <wp:extent cx="1257365" cy="1327218"/>
@@ -720,14 +742,6 @@
           <w:sz w:val="28"/>
           <w:lang w:val="ro-RO"/>
         </w:rPr>
-      </w:r>
-      <w:r>
-        <w:rPr>
-          <w:rFonts w:ascii="Times New Roman" w:hAnsi="Times New Roman" w:cs="Times New Roman"/>
-          <w:noProof/>
-          <w:sz w:val="28"/>
-          <w:lang w:val="ro-RO"/>
-        </w:rPr>
         <w:pict w14:anchorId="29D44D91">
           <v:shapetype id="_x0000_t75" coordsize="21600,21600" o:spt="75" o:preferrelative="t" path="m@4@5l@4@11@9@11@9@5xe" filled="f" stroked="f">
             <v:stroke joinstyle="miter"/>
@@ -748,7 +762,7 @@
             <v:path o:extrusionok="f" gradientshapeok="t" o:connecttype="rect"/>
             <o:lock v:ext="edit" aspectratio="t"/>
           </v:shapetype>
-          <v:shape id="_x0000_i1025" type="#_x0000_t75" style="width:339.15pt;height:173.85pt">
+          <v:shape id="_x0000_i1025" type="#_x0000_t75" style="width:339pt;height:174pt">
             <v:imagedata r:id="rId6" o:title="2"/>
           </v:shape>
         </w:pict>
@@ -1025,6 +1039,7 @@
           <w:sz w:val="28"/>
           <w:lang w:val="ro-RO"/>
         </w:rPr>
+        <w:lastRenderedPageBreak/>
         <w:t>Cu excepţia nodurilor de start şi de ţintă, fiecare nod are predecesor şi succesor. Orice nod a cărui colţ „indică” spre nodul X este un predecesor a lui X, orice nod mai aproape de ţintă decât X este un succesor a lui X.</w:t>
       </w:r>
     </w:p>
@@ -1154,7 +1169,7 @@
     </w:p>
     <w:p>
       <w:pPr>
-        <w:pStyle w:val="Heading2"/>
+        <w:pStyle w:val="Titlu2"/>
         <w:rPr>
           <w:i/>
           <w:iCs/>
@@ -1238,7 +1253,7 @@
     </w:p>
     <w:p>
       <w:pPr>
-        <w:pStyle w:val="ListParagraph"/>
+        <w:pStyle w:val="Listparagraf"/>
         <w:numPr>
           <w:ilvl w:val="0"/>
           <w:numId w:val="1"/>
@@ -1325,7 +1340,7 @@
     </w:p>
     <w:p>
       <w:pPr>
-        <w:pStyle w:val="ListParagraph"/>
+        <w:pStyle w:val="Listparagraf"/>
         <w:numPr>
           <w:ilvl w:val="0"/>
           <w:numId w:val="1"/>
@@ -1380,7 +1395,7 @@
     </w:p>
     <w:p>
       <w:pPr>
-        <w:pStyle w:val="ListParagraph"/>
+        <w:pStyle w:val="Listparagraf"/>
         <w:numPr>
           <w:ilvl w:val="0"/>
           <w:numId w:val="1"/>
@@ -1470,7 +1485,7 @@
     </w:p>
     <w:p>
       <w:pPr>
-        <w:pStyle w:val="ListParagraph"/>
+        <w:pStyle w:val="Listparagraf"/>
         <w:numPr>
           <w:ilvl w:val="0"/>
           <w:numId w:val="1"/>
@@ -1493,7 +1508,7 @@
     </w:p>
     <w:p>
       <w:pPr>
-        <w:pStyle w:val="ListParagraph"/>
+        <w:pStyle w:val="Listparagraf"/>
         <w:numPr>
           <w:ilvl w:val="0"/>
           <w:numId w:val="1"/>
@@ -1642,7 +1657,16 @@
           <w:sz w:val="28"/>
           <w:lang w:val="ro-RO"/>
         </w:rPr>
-        <w:t xml:space="preserve">cost total este minim. Dacă mai multe noduri au acelaşi cost, oricare dintre ele reprezintă o cale de cost minim, putem alege oricare dintre ele. Repetăm acest pas până la nodul de start. </w:t>
+        <w:t xml:space="preserve">cost total este minim. Dacă mai multe noduri au acelaşi cost, oricare dintre ele reprezintă o </w:t>
+      </w:r>
+      <w:r>
+        <w:rPr>
+          <w:rFonts w:ascii="Times New Roman" w:hAnsi="Times New Roman" w:cs="Times New Roman"/>
+          <w:sz w:val="28"/>
+          <w:lang w:val="ro-RO"/>
+        </w:rPr>
+        <w:lastRenderedPageBreak/>
+        <w:t xml:space="preserve">cale de cost minim, putem alege oricare dintre ele. Repetăm acest pas până la nodul de start. </w:t>
       </w:r>
       <w:r>
         <w:rPr>
@@ -1665,7 +1689,7 @@
     </w:p>
     <w:p>
       <w:pPr>
-        <w:pStyle w:val="Heading2"/>
+        <w:pStyle w:val="Titlu2"/>
         <w:rPr>
           <w:lang w:val="ro-RO"/>
         </w:rPr>
@@ -1780,7 +1804,143 @@
     </w:p>
     <w:p>
       <w:pPr>
-        <w:pStyle w:val="Heading2"/>
+        <w:ind w:firstLine="720"/>
+        <w:jc w:val="both"/>
+        <w:rPr>
+          <w:rFonts w:ascii="Times New Roman" w:hAnsi="Times New Roman" w:cs="Times New Roman"/>
+          <w:sz w:val="28"/>
+          <w:lang w:val="ro-RO"/>
+        </w:rPr>
+      </w:pPr>
+    </w:p>
+    <w:p>
+      <w:pPr>
+        <w:pStyle w:val="Titlu2"/>
+        <w:rPr>
+          <w:lang w:val="ro-RO"/>
+        </w:rPr>
+      </w:pPr>
+      <w:r>
+        <w:rPr>
+          <w:lang w:val="ro-RO"/>
+        </w:rPr>
+        <w:t>Cod sursa si modificat</w:t>
+      </w:r>
+    </w:p>
+    <w:p>
+      <w:pPr>
+        <w:rPr>
+          <w:lang w:val="ro-RO"/>
+        </w:rPr>
+      </w:pPr>
+      <w:hyperlink r:id="rId8" w:history="1">
+        <w:r>
+          <w:rPr>
+            <w:rStyle w:val="Hyperlink"/>
+            <w:lang w:val="ro-RO"/>
+          </w:rPr>
+          <w:t>https://github.com/TonyDN98/</w:t>
+        </w:r>
+        <w:r>
+          <w:rPr>
+            <w:rStyle w:val="Hyperlink"/>
+            <w:lang w:val="ro-RO"/>
+          </w:rPr>
+          <w:t>l</w:t>
+        </w:r>
+        <w:r>
+          <w:rPr>
+            <w:rStyle w:val="Hyperlink"/>
+            <w:lang w:val="ro-RO"/>
+          </w:rPr>
+          <w:t>earning-path/tree/main/side/IAR/iarproj/IAR</w:t>
+        </w:r>
+      </w:hyperlink>
+    </w:p>
+    <w:p>
+      <w:pPr>
+        <w:rPr>
+          <w:lang w:val="ro-RO"/>
+        </w:rPr>
+      </w:pPr>
+    </w:p>
+    <w:p>
+      <w:pPr>
+        <w:rPr>
+          <w:lang w:val="ro-RO"/>
+        </w:rPr>
+      </w:pPr>
+      <w:r>
+        <w:rPr>
+          <w:noProof/>
+          <w:lang w:val="ro-RO"/>
+        </w:rPr>
+        <w:lastRenderedPageBreak/>
+        <w:drawing>
+          <wp:inline distT="0" distB="0" distL="0" distR="0" wp14:anchorId="65BC35D5" wp14:editId="13C240D8">
+            <wp:extent cx="5305425" cy="4095750"/>
+            <wp:effectExtent l="0" t="0" r="9525" b="0"/>
+            <wp:docPr id="1837625789" name="Imagine 1" descr="LPA* gif">
+              <a:extLst xmlns:a="http://schemas.openxmlformats.org/drawingml/2006/main">
+                <a:ext uri="{C183D7F6-B498-43B3-948B-1728B52AA6E4}">
+                  <adec:decorative xmlns:adec="http://schemas.microsoft.com/office/drawing/2017/decorative" val="0"/>
+                </a:ext>
+              </a:extLst>
+            </wp:docPr>
+            <wp:cNvGraphicFramePr>
+              <a:graphicFrameLocks xmlns:a="http://schemas.openxmlformats.org/drawingml/2006/main" noChangeAspect="1"/>
+            </wp:cNvGraphicFramePr>
+            <a:graphic xmlns:a="http://schemas.openxmlformats.org/drawingml/2006/main">
+              <a:graphicData uri="http://schemas.openxmlformats.org/drawingml/2006/picture">
+                <pic:pic xmlns:pic="http://schemas.openxmlformats.org/drawingml/2006/picture">
+                  <pic:nvPicPr>
+                    <pic:cNvPr id="1837625789" name="Imagine 1" descr="LPA* gif">
+                      <a:extLst>
+                        <a:ext uri="{C183D7F6-B498-43B3-948B-1728B52AA6E4}">
+                          <adec:decorative xmlns:adec="http://schemas.microsoft.com/office/drawing/2017/decorative" val="0"/>
+                        </a:ext>
+                      </a:extLst>
+                    </pic:cNvPr>
+                    <pic:cNvPicPr/>
+                  </pic:nvPicPr>
+                  <pic:blipFill>
+                    <a:blip r:embed="rId9">
+                      <a:extLst>
+                        <a:ext uri="{28A0092B-C50C-407E-A947-70E740481C1C}">
+                          <a14:useLocalDpi xmlns:a14="http://schemas.microsoft.com/office/drawing/2010/main" val="0"/>
+                        </a:ext>
+                      </a:extLst>
+                    </a:blip>
+                    <a:stretch>
+                      <a:fillRect/>
+                    </a:stretch>
+                  </pic:blipFill>
+                  <pic:spPr>
+                    <a:xfrm>
+                      <a:off x="0" y="0"/>
+                      <a:ext cx="5305425" cy="4095750"/>
+                    </a:xfrm>
+                    <a:prstGeom prst="rect">
+                      <a:avLst/>
+                    </a:prstGeom>
+                  </pic:spPr>
+                </pic:pic>
+              </a:graphicData>
+            </a:graphic>
+          </wp:inline>
+        </w:drawing>
+      </w:r>
+    </w:p>
+    <w:p>
+      <w:pPr>
+        <w:rPr>
+          <w:lang w:val="ro-RO"/>
+        </w:rPr>
+      </w:pPr>
+    </w:p>
+    <w:p>
+      <w:pPr>
+        <w:pStyle w:val="Titlu2"/>
         <w:rPr>
           <w:i/>
           <w:iCs/>
@@ -1835,7 +1995,7 @@
     </w:p>
     <w:p>
       <w:pPr>
-        <w:pStyle w:val="Heading2"/>
+        <w:pStyle w:val="Titlu2"/>
         <w:rPr>
           <w:i/>
           <w:iCs/>
@@ -1896,7 +2056,7 @@
           <w:lang w:val="ro-RO"/>
         </w:rPr>
       </w:pPr>
-      <w:hyperlink r:id="rId8" w:history="1">
+      <w:hyperlink r:id="rId10" w:history="1">
         <w:r>
           <w:rPr>
             <w:rStyle w:val="Hyperlink"/>
@@ -1917,7 +2077,7 @@
           <w:lang w:val="ro-RO"/>
         </w:rPr>
       </w:pPr>
-      <w:hyperlink r:id="rId9" w:history="1">
+      <w:hyperlink r:id="rId11" w:history="1">
         <w:r>
           <w:rPr>
             <w:rStyle w:val="Hyperlink"/>
@@ -1938,7 +2098,7 @@
           <w:lang w:val="ro-RO"/>
         </w:rPr>
       </w:pPr>
-      <w:hyperlink r:id="rId10" w:history="1">
+      <w:hyperlink r:id="rId12" w:history="1">
         <w:r>
           <w:rPr>
             <w:rStyle w:val="Hyperlink"/>
@@ -1959,7 +2119,7 @@
           <w:lang w:val="ro-RO"/>
         </w:rPr>
       </w:pPr>
-      <w:hyperlink r:id="rId11" w:history="1">
+      <w:hyperlink r:id="rId13" w:history="1">
         <w:r>
           <w:rPr>
             <w:rStyle w:val="Hyperlink"/>
@@ -1980,7 +2140,7 @@
           <w:lang w:val="ro-RO"/>
         </w:rPr>
       </w:pPr>
-      <w:hyperlink r:id="rId12" w:history="1">
+      <w:hyperlink r:id="rId14" w:history="1">
         <w:r>
           <w:rPr>
             <w:rStyle w:val="Hyperlink"/>
@@ -2001,7 +2161,7 @@
           <w:lang w:val="ro-RO"/>
         </w:rPr>
       </w:pPr>
-      <w:hyperlink r:id="rId13" w:history="1">
+      <w:hyperlink r:id="rId15" w:history="1">
         <w:r>
           <w:rPr>
             <w:rStyle w:val="Hyperlink"/>
@@ -2022,7 +2182,7 @@
           <w:lang w:val="ro-RO"/>
         </w:rPr>
       </w:pPr>
-      <w:hyperlink r:id="rId14" w:history="1">
+      <w:hyperlink r:id="rId16" w:history="1">
         <w:r>
           <w:rPr>
             <w:rStyle w:val="Hyperlink"/>
@@ -2043,7 +2203,7 @@
           <w:lang w:val="ro-RO"/>
         </w:rPr>
       </w:pPr>
-      <w:hyperlink r:id="rId15" w:history="1">
+      <w:hyperlink r:id="rId17" w:history="1">
         <w:r>
           <w:rPr>
             <w:rStyle w:val="Hyperlink"/>
@@ -2709,11 +2869,11 @@
     <w:name w:val="Normal"/>
     <w:qFormat/>
   </w:style>
-  <w:style w:type="paragraph" w:styleId="Heading1">
+  <w:style w:type="paragraph" w:styleId="Titlu1">
     <w:name w:val="heading 1"/>
     <w:basedOn w:val="Normal"/>
     <w:next w:val="Normal"/>
-    <w:link w:val="Heading1Char"/>
+    <w:link w:val="Titlu1Caracter"/>
     <w:uiPriority w:val="9"/>
     <w:qFormat/>
     <w:rsid w:val="00E04FD7"/>
@@ -2730,11 +2890,11 @@
       <w:szCs w:val="40"/>
     </w:rPr>
   </w:style>
-  <w:style w:type="paragraph" w:styleId="Heading2">
+  <w:style w:type="paragraph" w:styleId="Titlu2">
     <w:name w:val="heading 2"/>
     <w:basedOn w:val="Normal"/>
     <w:next w:val="Normal"/>
-    <w:link w:val="Heading2Char"/>
+    <w:link w:val="Titlu2Caracter"/>
     <w:uiPriority w:val="9"/>
     <w:unhideWhenUsed/>
     <w:qFormat/>
@@ -2752,13 +2912,13 @@
       <w:szCs w:val="32"/>
     </w:rPr>
   </w:style>
-  <w:style w:type="character" w:default="1" w:styleId="DefaultParagraphFont">
+  <w:style w:type="character" w:default="1" w:styleId="Fontdeparagrafimplicit">
     <w:name w:val="Default Paragraph Font"/>
     <w:uiPriority w:val="1"/>
     <w:semiHidden/>
     <w:unhideWhenUsed/>
   </w:style>
-  <w:style w:type="table" w:default="1" w:styleId="TableNormal">
+  <w:style w:type="table" w:default="1" w:styleId="TabelNormal">
     <w:name w:val="Normal Table"/>
     <w:uiPriority w:val="99"/>
     <w:semiHidden/>
@@ -2773,13 +2933,13 @@
       </w:tblCellMar>
     </w:tblPr>
   </w:style>
-  <w:style w:type="numbering" w:default="1" w:styleId="NoList">
+  <w:style w:type="numbering" w:default="1" w:styleId="FrListare">
     <w:name w:val="No List"/>
     <w:uiPriority w:val="99"/>
     <w:semiHidden/>
     <w:unhideWhenUsed/>
   </w:style>
-  <w:style w:type="paragraph" w:styleId="ListParagraph">
+  <w:style w:type="paragraph" w:styleId="Listparagraf">
     <w:name w:val="List Paragraph"/>
     <w:basedOn w:val="Normal"/>
     <w:uiPriority w:val="34"/>
@@ -2792,7 +2952,7 @@
   </w:style>
   <w:style w:type="character" w:styleId="Hyperlink">
     <w:name w:val="Hyperlink"/>
-    <w:basedOn w:val="DefaultParagraphFont"/>
+    <w:basedOn w:val="Fontdeparagrafimplicit"/>
     <w:uiPriority w:val="99"/>
     <w:unhideWhenUsed/>
     <w:rsid w:val="001F47A4"/>
@@ -2801,9 +2961,9 @@
       <w:u w:val="single"/>
     </w:rPr>
   </w:style>
-  <w:style w:type="character" w:styleId="UnresolvedMention">
+  <w:style w:type="character" w:styleId="MeniuneNerezolvat">
     <w:name w:val="Unresolved Mention"/>
-    <w:basedOn w:val="DefaultParagraphFont"/>
+    <w:basedOn w:val="Fontdeparagrafimplicit"/>
     <w:uiPriority w:val="99"/>
     <w:semiHidden/>
     <w:unhideWhenUsed/>
@@ -2813,10 +2973,10 @@
       <w:shd w:val="clear" w:color="auto" w:fill="E1DFDD"/>
     </w:rPr>
   </w:style>
-  <w:style w:type="character" w:customStyle="1" w:styleId="Heading1Char">
-    <w:name w:val="Heading 1 Char"/>
-    <w:basedOn w:val="DefaultParagraphFont"/>
-    <w:link w:val="Heading1"/>
+  <w:style w:type="character" w:customStyle="1" w:styleId="Titlu1Caracter">
+    <w:name w:val="Titlu 1 Caracter"/>
+    <w:basedOn w:val="Fontdeparagrafimplicit"/>
+    <w:link w:val="Titlu1"/>
     <w:uiPriority w:val="9"/>
     <w:rsid w:val="00E04FD7"/>
     <w:rPr>
@@ -2826,10 +2986,10 @@
       <w:szCs w:val="40"/>
     </w:rPr>
   </w:style>
-  <w:style w:type="character" w:customStyle="1" w:styleId="Heading2Char">
-    <w:name w:val="Heading 2 Char"/>
-    <w:basedOn w:val="DefaultParagraphFont"/>
-    <w:link w:val="Heading2"/>
+  <w:style w:type="character" w:customStyle="1" w:styleId="Titlu2Caracter">
+    <w:name w:val="Titlu 2 Caracter"/>
+    <w:basedOn w:val="Fontdeparagrafimplicit"/>
+    <w:link w:val="Titlu2"/>
     <w:uiPriority w:val="9"/>
     <w:rsid w:val="00815D7F"/>
     <w:rPr>
@@ -2839,9 +2999,9 @@
       <w:szCs w:val="32"/>
     </w:rPr>
   </w:style>
-  <w:style w:type="character" w:styleId="FollowedHyperlink">
+  <w:style w:type="character" w:styleId="HyperlinkParcurs">
     <w:name w:val="FollowedHyperlink"/>
-    <w:basedOn w:val="DefaultParagraphFont"/>
+    <w:basedOn w:val="Fontdeparagrafimplicit"/>
     <w:uiPriority w:val="99"/>
     <w:semiHidden/>
     <w:unhideWhenUsed/>

</xml_diff>